<commit_message>
fixed visual and removed roof
</commit_message>
<xml_diff>
--- a/VR_TDR.docx
+++ b/VR_TDR.docx
@@ -1,6 +1,6 @@
 
 <file path=word/document.xml><?xml version="1.0" encoding="utf-8"?>
-<w:document xmlns:wpc="http://schemas.microsoft.com/office/word/2010/wordprocessingCanvas" xmlns:cx="http://schemas.microsoft.com/office/drawing/2014/chartex" xmlns:cx1="http://schemas.microsoft.com/office/drawing/2015/9/8/chartex" xmlns:cx2="http://schemas.microsoft.com/office/drawing/2015/10/21/chartex" xmlns:cx3="http://schemas.microsoft.com/office/drawing/2016/5/9/chartex" xmlns:cx4="http://schemas.microsoft.com/office/drawing/2016/5/10/chartex" xmlns:cx5="http://schemas.microsoft.com/office/drawing/2016/5/11/chartex" xmlns:cx6="http://schemas.microsoft.com/office/drawing/2016/5/12/chartex" xmlns:cx7="http://schemas.microsoft.com/office/drawing/2016/5/13/chartex" xmlns:cx8="http://schemas.microsoft.com/office/drawing/2016/5/14/chartex" xmlns:mc="http://schemas.openxmlformats.org/markup-compatibility/2006" xmlns:aink="http://schemas.microsoft.com/office/drawing/2016/ink" xmlns:am3d="http://schemas.microsoft.com/office/drawing/2017/model3d" xmlns:o="urn:schemas-microsoft-com:office:office" xmlns:oel="http://schemas.microsoft.com/office/2019/extlst" xmlns:r="http://schemas.openxmlformats.org/officeDocument/2006/relationships" xmlns:m="http://schemas.openxmlformats.org/officeDocument/2006/math" xmlns:v="urn:schemas-microsoft-com:vml" xmlns:wp14="http://schemas.microsoft.com/office/word/2010/wordprocessingDrawing" xmlns:wp="http://schemas.openxmlformats.org/drawingml/2006/wordprocessingDrawing" xmlns:w10="urn:schemas-microsoft-com:office:word" xmlns:w="http://schemas.openxmlformats.org/wordprocessingml/2006/main" xmlns:w14="http://schemas.microsoft.com/office/word/2010/wordml" xmlns:w15="http://schemas.microsoft.com/office/word/2012/wordml" xmlns:w16cex="http://schemas.microsoft.com/office/word/2018/wordml/cex" xmlns:w16cid="http://schemas.microsoft.com/office/word/2016/wordml/cid" xmlns:w16="http://schemas.microsoft.com/office/word/2018/wordml" xmlns:w16sdtdh="http://schemas.microsoft.com/office/word/2020/wordml/sdtdatahash" xmlns:w16se="http://schemas.microsoft.com/office/word/2015/wordml/symex" xmlns:wpg="http://schemas.microsoft.com/office/word/2010/wordprocessingGroup" xmlns:wpi="http://schemas.microsoft.com/office/word/2010/wordprocessingInk" xmlns:wne="http://schemas.microsoft.com/office/word/2006/wordml" xmlns:wps="http://schemas.microsoft.com/office/word/2010/wordprocessingShape" mc:Ignorable="w14 w15 w16se w16cid w16 w16cex w16sdtdh wp14">
+<w:document xmlns:wpc="http://schemas.microsoft.com/office/word/2010/wordprocessingCanvas" xmlns:cx="http://schemas.microsoft.com/office/drawing/2014/chartex" xmlns:cx1="http://schemas.microsoft.com/office/drawing/2015/9/8/chartex" xmlns:cx2="http://schemas.microsoft.com/office/drawing/2015/10/21/chartex" xmlns:cx3="http://schemas.microsoft.com/office/drawing/2016/5/9/chartex" xmlns:cx4="http://schemas.microsoft.com/office/drawing/2016/5/10/chartex" xmlns:cx5="http://schemas.microsoft.com/office/drawing/2016/5/11/chartex" xmlns:cx6="http://schemas.microsoft.com/office/drawing/2016/5/12/chartex" xmlns:cx7="http://schemas.microsoft.com/office/drawing/2016/5/13/chartex" xmlns:cx8="http://schemas.microsoft.com/office/drawing/2016/5/14/chartex" xmlns:mc="http://schemas.openxmlformats.org/markup-compatibility/2006" xmlns:aink="http://schemas.microsoft.com/office/drawing/2016/ink" xmlns:am3d="http://schemas.microsoft.com/office/drawing/2017/model3d" xmlns:o="urn:schemas-microsoft-com:office:office" xmlns:oel="http://schemas.microsoft.com/office/2019/extlst" xmlns:r="http://schemas.openxmlformats.org/officeDocument/2006/relationships" xmlns:m="http://schemas.openxmlformats.org/officeDocument/2006/math" xmlns:v="urn:schemas-microsoft-com:vml" xmlns:wp14="http://schemas.microsoft.com/office/word/2010/wordprocessingDrawing" xmlns:wp="http://schemas.openxmlformats.org/drawingml/2006/wordprocessingDrawing" xmlns:w10="urn:schemas-microsoft-com:office:word" xmlns:w="http://schemas.openxmlformats.org/wordprocessingml/2006/main" xmlns:w14="http://schemas.microsoft.com/office/word/2010/wordml" xmlns:w15="http://schemas.microsoft.com/office/word/2012/wordml" xmlns:w16cex="http://schemas.microsoft.com/office/word/2018/wordml/cex" xmlns:w16cid="http://schemas.microsoft.com/office/word/2016/wordml/cid" xmlns:w16="http://schemas.microsoft.com/office/word/2018/wordml" xmlns:w16du="http://schemas.microsoft.com/office/word/2023/wordml/word16du" xmlns:w16sdtdh="http://schemas.microsoft.com/office/word/2020/wordml/sdtdatahash" xmlns:w16se="http://schemas.microsoft.com/office/word/2015/wordml/symex" xmlns:wpg="http://schemas.microsoft.com/office/word/2010/wordprocessingGroup" xmlns:wpi="http://schemas.microsoft.com/office/word/2010/wordprocessingInk" xmlns:wne="http://schemas.microsoft.com/office/word/2006/wordml" xmlns:wps="http://schemas.microsoft.com/office/word/2010/wordprocessingShape" mc:Ignorable="w14 w15 w16se w16cid w16 w16cex w16sdtdh w16du wp14">
   <w:body>
     <w:p>
       <w:pPr>
@@ -180,15 +180,13 @@
         </w:rPr>
         <w:t xml:space="preserve"> Once the buttons are in range of the </w:t>
       </w:r>
-      <w:proofErr w:type="gramStart"/>
-      <w:r>
-        <w:rPr>
-          <w:sz w:val="24"/>
-          <w:szCs w:val="24"/>
-        </w:rPr>
-        <w:t>controller</w:t>
-      </w:r>
-      <w:proofErr w:type="gramEnd"/>
+      <w:r>
+        <w:rPr>
+          <w:sz w:val="24"/>
+          <w:szCs w:val="24"/>
+        </w:rPr>
+        <w:t>controller,</w:t>
+      </w:r>
       <w:r>
         <w:rPr>
           <w:sz w:val="24"/>
@@ -765,6 +763,13 @@
         </w:rPr>
         <w:t xml:space="preserve"> The left controller moves the player around while the right controller turns the player.</w:t>
       </w:r>
+      <w:r>
+        <w:rPr>
+          <w:sz w:val="24"/>
+          <w:szCs w:val="24"/>
+        </w:rPr>
+        <w:t xml:space="preserve"> The player can also turn their heads to look around them in the scene.</w:t>
+      </w:r>
     </w:p>
     <w:p>
       <w:pPr>
@@ -978,7 +983,6 @@
           <w:sz w:val="24"/>
           <w:szCs w:val="24"/>
         </w:rPr>
-        <w:lastRenderedPageBreak/>
         <w:t>Physics/Lighting:</w:t>
       </w:r>
     </w:p>
@@ -1081,7 +1085,7 @@
           <w:noProof/>
         </w:rPr>
         <w:drawing>
-          <wp:anchor distT="0" distB="0" distL="114300" distR="114300" simplePos="0" relativeHeight="251663360" behindDoc="0" locked="0" layoutInCell="1" allowOverlap="1" wp14:anchorId="0853F56C" wp14:editId="3803DCED">
+          <wp:anchor distT="0" distB="0" distL="114300" distR="114300" simplePos="0" relativeHeight="251663360" behindDoc="0" locked="0" layoutInCell="1" allowOverlap="1" wp14:anchorId="0853F56C" wp14:editId="779C2263">
             <wp:simplePos x="0" y="0"/>
             <wp:positionH relativeFrom="margin">
               <wp:posOffset>295275</wp:posOffset>
@@ -1230,46 +1234,18 @@
         <w:rPr>
           <w:b/>
           <w:bCs/>
-          <w:sz w:val="24"/>
-          <w:szCs w:val="24"/>
-        </w:rPr>
-        <w:t>Comfort</w:t>
-      </w:r>
-      <w:r>
-        <w:rPr>
-          <w:b/>
-          <w:bCs/>
-          <w:sz w:val="24"/>
-          <w:szCs w:val="24"/>
-        </w:rPr>
-        <w:t>:</w:t>
-      </w:r>
-    </w:p>
-    <w:p>
-      <w:pPr>
-        <w:rPr>
-          <w:b/>
-          <w:bCs/>
-          <w:sz w:val="24"/>
-          <w:szCs w:val="24"/>
-        </w:rPr>
-      </w:pPr>
-      <w:r>
-        <w:rPr>
-          <w:b/>
-          <w:bCs/>
           <w:noProof/>
           <w:sz w:val="24"/>
           <w:szCs w:val="24"/>
         </w:rPr>
         <w:drawing>
-          <wp:anchor distT="0" distB="0" distL="114300" distR="114300" simplePos="0" relativeHeight="251664384" behindDoc="0" locked="0" layoutInCell="1" allowOverlap="1" wp14:anchorId="79E54515" wp14:editId="742B2E52">
+          <wp:anchor distT="0" distB="0" distL="114300" distR="114300" simplePos="0" relativeHeight="251664384" behindDoc="0" locked="0" layoutInCell="1" allowOverlap="1" wp14:anchorId="79E54515" wp14:editId="0DA2DC59">
             <wp:simplePos x="0" y="0"/>
             <wp:positionH relativeFrom="margin">
               <wp:posOffset>35560</wp:posOffset>
             </wp:positionH>
             <wp:positionV relativeFrom="paragraph">
-              <wp:posOffset>686435</wp:posOffset>
+              <wp:posOffset>389725</wp:posOffset>
             </wp:positionV>
             <wp:extent cx="5731510" cy="3010535"/>
             <wp:effectExtent l="0" t="0" r="2540" b="0"/>
@@ -1314,9 +1290,38 @@
       </w:r>
       <w:r>
         <w:rPr>
-          <w:sz w:val="24"/>
-          <w:szCs w:val="24"/>
-        </w:rPr>
+          <w:b/>
+          <w:bCs/>
+          <w:sz w:val="24"/>
+          <w:szCs w:val="24"/>
+        </w:rPr>
+        <w:t>Comfort</w:t>
+      </w:r>
+      <w:r>
+        <w:rPr>
+          <w:b/>
+          <w:bCs/>
+          <w:sz w:val="24"/>
+          <w:szCs w:val="24"/>
+        </w:rPr>
+        <w:t>:</w:t>
+      </w:r>
+    </w:p>
+    <w:p>
+      <w:pPr>
+        <w:rPr>
+          <w:b/>
+          <w:bCs/>
+          <w:sz w:val="24"/>
+          <w:szCs w:val="24"/>
+        </w:rPr>
+      </w:pPr>
+      <w:r>
+        <w:rPr>
+          <w:sz w:val="24"/>
+          <w:szCs w:val="24"/>
+        </w:rPr>
+        <w:lastRenderedPageBreak/>
         <w:t xml:space="preserve">The project has all the base VR classes and </w:t>
       </w:r>
       <w:r>
@@ -1423,6 +1428,38 @@
       <w:r>
         <w:t xml:space="preserve">. Available at: https://free3d.com/3d-model/intergalactic-spaceship-in-blender-28-eevee-394046.html (Accessed: 24 April 2024). </w:t>
       </w:r>
+    </w:p>
+    <w:p>
+      <w:pPr>
+        <w:pStyle w:val="NormalWeb"/>
+        <w:ind w:left="567" w:hanging="567"/>
+      </w:pPr>
+      <w:r>
+        <w:rPr>
+          <w:i/>
+          <w:iCs/>
+        </w:rPr>
+        <w:t>Audi R8 car 3D model</w:t>
+      </w:r>
+      <w:r>
+        <w:t xml:space="preserve"> (no date) </w:t>
+      </w:r>
+      <w:r>
+        <w:rPr>
+          <w:i/>
+          <w:iCs/>
+        </w:rPr>
+        <w:t>Free3D</w:t>
+      </w:r>
+      <w:r>
+        <w:t xml:space="preserve">. Available at: https://free3d.com/3d-model/audi-r8-car-65522.html (Accessed: 24 April 2024). </w:t>
+      </w:r>
+    </w:p>
+    <w:p>
+      <w:pPr>
+        <w:pStyle w:val="NormalWeb"/>
+        <w:ind w:left="567" w:hanging="567"/>
+      </w:pPr>
     </w:p>
     <w:p>
       <w:pPr>
@@ -1473,7 +1510,7 @@
 </file>
 
 <file path=word/styles.xml><?xml version="1.0" encoding="utf-8"?>
-<w:styles xmlns:mc="http://schemas.openxmlformats.org/markup-compatibility/2006" xmlns:r="http://schemas.openxmlformats.org/officeDocument/2006/relationships" xmlns:w="http://schemas.openxmlformats.org/wordprocessingml/2006/main" xmlns:w14="http://schemas.microsoft.com/office/word/2010/wordml" xmlns:w15="http://schemas.microsoft.com/office/word/2012/wordml" xmlns:w16cex="http://schemas.microsoft.com/office/word/2018/wordml/cex" xmlns:w16cid="http://schemas.microsoft.com/office/word/2016/wordml/cid" xmlns:w16="http://schemas.microsoft.com/office/word/2018/wordml" xmlns:w16sdtdh="http://schemas.microsoft.com/office/word/2020/wordml/sdtdatahash" xmlns:w16se="http://schemas.microsoft.com/office/word/2015/wordml/symex" mc:Ignorable="w14 w15 w16se w16cid w16 w16cex w16sdtdh">
+<w:styles xmlns:mc="http://schemas.openxmlformats.org/markup-compatibility/2006" xmlns:r="http://schemas.openxmlformats.org/officeDocument/2006/relationships" xmlns:w="http://schemas.openxmlformats.org/wordprocessingml/2006/main" xmlns:w14="http://schemas.microsoft.com/office/word/2010/wordml" xmlns:w15="http://schemas.microsoft.com/office/word/2012/wordml" xmlns:w16cex="http://schemas.microsoft.com/office/word/2018/wordml/cex" xmlns:w16cid="http://schemas.microsoft.com/office/word/2016/wordml/cid" xmlns:w16="http://schemas.microsoft.com/office/word/2018/wordml" xmlns:w16du="http://schemas.microsoft.com/office/word/2023/wordml/word16du" xmlns:w16sdtdh="http://schemas.microsoft.com/office/word/2020/wordml/sdtdatahash" xmlns:w16se="http://schemas.microsoft.com/office/word/2015/wordml/symex" mc:Ignorable="w14 w15 w16se w16cid w16 w16cex w16sdtdh w16du">
   <w:docDefaults>
     <w:rPrDefault>
       <w:rPr>

</xml_diff>